<commit_message>
many notebook text structure are formatted.
</commit_message>
<xml_diff>
--- a/Notebooks/English/09 - Decorators/01-Decorators.docx
+++ b/Notebooks/English/09 - Decorators/01-Decorators.docx
@@ -2416,10 +2416,7 @@
     </w:p>
     <w:bookmarkEnd w:id="24"/>
     <w:bookmarkEnd w:id="25"/>
-    <w:sectPr>
-      <w:headerReference w:type="default" r:id="rId9"/>
-      <w:footerReference w:type="default" r:id="rId10"/>
-    </w:sectPr>
+    <w:sectPr/>
   </w:body>
 </w:document>
 </file>
@@ -2428,84 +2425,6 @@
 <w:comments xmlns:w="http://schemas.openxmlformats.org/wordprocessingml/2006/main" xmlns:m="http://schemas.openxmlformats.org/officeDocument/2006/math" xmlns:r="http://schemas.openxmlformats.org/officeDocument/2006/relationships" xmlns:o="urn:schemas-microsoft-com:office:office" xmlns:v="urn:schemas-microsoft-com:vml" xmlns:w10="urn:schemas-microsoft-com:office:word" xmlns:a="http://schemas.openxmlformats.org/drawingml/2006/main" xmlns:pic="http://schemas.openxmlformats.org/drawingml/2006/picture" xmlns:wp="http://schemas.openxmlformats.org/drawingml/2006/wordprocessingDrawing"/>
 </file>
 
-<file path=word/footer1.xml><?xml version="1.0" encoding="utf-8"?>
-<w:ftr xmlns:m="http://schemas.openxmlformats.org/officeDocument/2006/math" xmlns:mc="http://schemas.openxmlformats.org/markup-compatibility/2006" xmlns:mo="http://schemas.microsoft.com/office/mac/office/2008/main" xmlns:mv="urn:schemas-microsoft-com:mac:vml" xmlns:o="urn:schemas-microsoft-com:office:office" xmlns:r="http://schemas.openxmlformats.org/officeDocument/2006/relationships" xmlns:v="urn:schemas-microsoft-com:vml" xmlns:w10="urn:schemas-microsoft-com:office:word" xmlns:w14="http://schemas.microsoft.com/office/word/2010/wordml" xmlns:w="http://schemas.openxmlformats.org/wordprocessingml/2006/main" xmlns:wne="http://schemas.microsoft.com/office/word/2006/wordml" xmlns:wp14="http://schemas.microsoft.com/office/word/2010/wordprocessingDrawing" xmlns:wp="http://schemas.openxmlformats.org/drawingml/2006/wordprocessingDrawing" xmlns:wpc="http://schemas.microsoft.com/office/word/2010/wordprocessingCanvas" xmlns:wpg="http://schemas.microsoft.com/office/word/2010/wordprocessingGroup" xmlns:wpi="http://schemas.microsoft.com/office/word/2010/wordprocessingInk" xmlns:wps="http://schemas.microsoft.com/office/word/2010/wordprocessingShape" mc:Ignorable="w14 wp14">
-  <w:p>
-    <w:pPr>
-      <w:pStyle w:val="Footer"/>
-    </w:pPr>
-  </w:p>
-  <w:tbl>
-    <w:tblPr>
-      <w:tblW w:type="auto" w:w="0"/>
-      <w:tblLook w:firstColumn="1" w:firstRow="1" w:lastColumn="0" w:lastRow="0" w:noHBand="0" w:noVBand="1" w:val="04A0"/>
-    </w:tblPr>
-    <w:tblGrid>
-      <w:gridCol w:w="2880"/>
-      <w:gridCol w:w="2880"/>
-    </w:tblGrid>
-    <w:tr>
-      <w:tc>
-        <w:tcPr>
-          <w:tcW w:type="dxa" w:w="2880"/>
-        </w:tcPr>
-        <w:p/>
-        <w:p>
-          <w:r>
-            <w:drawing>
-              <wp:inline xmlns:a="http://schemas.openxmlformats.org/drawingml/2006/main" xmlns:pic="http://schemas.openxmlformats.org/drawingml/2006/picture">
-                <wp:extent cx="2743200" cy="393895"/>
-                <wp:docPr id="1" name="Picture 1"/>
-                <wp:cNvGraphicFramePr>
-                  <a:graphicFrameLocks noChangeAspect="1"/>
-                </wp:cNvGraphicFramePr>
-                <a:graphic>
-                  <a:graphicData uri="http://schemas.openxmlformats.org/drawingml/2006/picture">
-                    <pic:pic>
-                      <pic:nvPicPr>
-                        <pic:cNvPr id="0" name="footer.png"/>
-                        <pic:cNvPicPr/>
-                      </pic:nvPicPr>
-                      <pic:blipFill>
-                        <a:blip r:embed="rId1"/>
-                        <a:stretch>
-                          <a:fillRect/>
-                        </a:stretch>
-                      </pic:blipFill>
-                      <pic:spPr>
-                        <a:xfrm>
-                          <a:off x="0" y="0"/>
-                          <a:ext cx="2743200" cy="393895"/>
-                        </a:xfrm>
-                        <a:prstGeom prst="rect"/>
-                      </pic:spPr>
-                    </pic:pic>
-                  </a:graphicData>
-                </a:graphic>
-              </wp:inline>
-            </w:drawing>
-          </w:r>
-        </w:p>
-      </w:tc>
-      <w:tc>
-        <w:tcPr>
-          <w:tcW w:type="dxa" w:w="2880"/>
-        </w:tcPr>
-        <w:p/>
-        <w:p>
-          <w:pPr>
-            <w:jc w:val="center"/>
-          </w:pPr>
-          <w:r>
-            <w:t>Yilmaz Mustafa | Instructeur Java/Python | Intec Brussel</w:t>
-          </w:r>
-        </w:p>
-      </w:tc>
-    </w:tr>
-  </w:tbl>
-</w:ftr>
-</file>
-
 <file path=word/footnotes.xml><?xml version="1.0" encoding="utf-8"?>
 <w:footnotes xmlns:w="http://schemas.openxmlformats.org/wordprocessingml/2006/main" xmlns:m="http://schemas.openxmlformats.org/officeDocument/2006/math" xmlns:r="http://schemas.openxmlformats.org/officeDocument/2006/relationships" xmlns:o="urn:schemas-microsoft-com:office:office" xmlns:v="urn:schemas-microsoft-com:vml" xmlns:w10="urn:schemas-microsoft-com:office:word" xmlns:a="http://schemas.openxmlformats.org/drawingml/2006/main" xmlns:pic="http://schemas.openxmlformats.org/drawingml/2006/picture" xmlns:wp="http://schemas.openxmlformats.org/drawingml/2006/wordprocessingDrawing">
   <w:footnote w:type="continuationSeparator" w:id="0">
@@ -2523,89 +2442,6 @@
     </w:p>
   </w:footnote>
 </w:footnotes>
-</file>
-
-<file path=word/header1.xml><?xml version="1.0" encoding="utf-8"?>
-<w:hdr xmlns:m="http://schemas.openxmlformats.org/officeDocument/2006/math" xmlns:mc="http://schemas.openxmlformats.org/markup-compatibility/2006" xmlns:mo="http://schemas.microsoft.com/office/mac/office/2008/main" xmlns:mv="urn:schemas-microsoft-com:mac:vml" xmlns:o="urn:schemas-microsoft-com:office:office" xmlns:r="http://schemas.openxmlformats.org/officeDocument/2006/relationships" xmlns:v="urn:schemas-microsoft-com:vml" xmlns:w10="urn:schemas-microsoft-com:office:word" xmlns:w14="http://schemas.microsoft.com/office/word/2010/wordml" xmlns:w="http://schemas.openxmlformats.org/wordprocessingml/2006/main" xmlns:wne="http://schemas.microsoft.com/office/word/2006/wordml" xmlns:wp14="http://schemas.microsoft.com/office/word/2010/wordprocessingDrawing" xmlns:wp="http://schemas.openxmlformats.org/drawingml/2006/wordprocessingDrawing" xmlns:wpc="http://schemas.microsoft.com/office/word/2010/wordprocessingCanvas" xmlns:wpg="http://schemas.microsoft.com/office/word/2010/wordprocessingGroup" xmlns:wpi="http://schemas.microsoft.com/office/word/2010/wordprocessingInk" xmlns:wps="http://schemas.microsoft.com/office/word/2010/wordprocessingShape" mc:Ignorable="w14 wp14">
-  <w:p>
-    <w:pPr>
-      <w:pStyle w:val="Header"/>
-    </w:pPr>
-  </w:p>
-  <w:tbl>
-    <w:tblPr>
-      <w:tblW w:type="auto" w:w="0"/>
-      <w:tblLook w:firstColumn="1" w:firstRow="1" w:lastColumn="0" w:lastRow="0" w:noHBand="0" w:noVBand="1" w:val="04A0"/>
-    </w:tblPr>
-    <w:tblGrid>
-      <w:gridCol w:w="2880"/>
-      <w:gridCol w:w="2880"/>
-    </w:tblGrid>
-    <w:tr>
-      <w:tc>
-        <w:tcPr>
-          <w:tcW w:type="dxa" w:w="2880"/>
-        </w:tcPr>
-        <w:p/>
-        <w:p>
-          <w:r>
-            <w:drawing>
-              <wp:inline xmlns:a="http://schemas.openxmlformats.org/drawingml/2006/main" xmlns:pic="http://schemas.openxmlformats.org/drawingml/2006/picture">
-                <wp:extent cx="2743200" cy="723331"/>
-                <wp:docPr id="1" name="Picture 1"/>
-                <wp:cNvGraphicFramePr>
-                  <a:graphicFrameLocks noChangeAspect="1"/>
-                </wp:cNvGraphicFramePr>
-                <a:graphic>
-                  <a:graphicData uri="http://schemas.openxmlformats.org/drawingml/2006/picture">
-                    <pic:pic>
-                      <pic:nvPicPr>
-                        <pic:cNvPr id="0" name="header.png"/>
-                        <pic:cNvPicPr/>
-                      </pic:nvPicPr>
-                      <pic:blipFill>
-                        <a:blip r:embed="rId1"/>
-                        <a:stretch>
-                          <a:fillRect/>
-                        </a:stretch>
-                      </pic:blipFill>
-                      <pic:spPr>
-                        <a:xfrm>
-                          <a:off x="0" y="0"/>
-                          <a:ext cx="2743200" cy="723331"/>
-                        </a:xfrm>
-                        <a:prstGeom prst="rect"/>
-                      </pic:spPr>
-                    </pic:pic>
-                  </a:graphicData>
-                </a:graphic>
-              </wp:inline>
-            </w:drawing>
-          </w:r>
-        </w:p>
-      </w:tc>
-      <w:tc>
-        <w:tcPr>
-          <w:tcW w:type="dxa" w:w="2880"/>
-        </w:tcPr>
-        <w:p/>
-        <w:p>
-          <w:pPr>
-            <w:jc w:val="right"/>
-          </w:pPr>
-          <w:r>
-            <w:t xml:space="preserve">    Rouppeplein 16
-    1000 Brussel
-    Tel. 02 411 29 07
-    ondernemingsnr. 0475319893
-    RPR BRUSSEL-NEDERLANDSTALIG
-    wouter.vandenberge@intecbrussel.be</w:t>
-          </w:r>
-        </w:p>
-      </w:tc>
-    </w:tr>
-  </w:tbl>
-</w:hdr>
 </file>
 
 <file path=word/numbering.xml><?xml version="1.0" encoding="utf-8"?>

</xml_diff>